<commit_message>
Edit report, Add report pdf
</commit_message>
<xml_diff>
--- a/Report/Report - WORD/NhanXet_LoiCamOn_LyDoChonDetai.docx
+++ b/Report/Report - WORD/NhanXet_LoiCamOn_LyDoChonDetai.docx
@@ -7,357 +7,26 @@
         <w:spacing w:after="120" w:line="360" w:lineRule="auto"/>
         <w:jc w:val="center"/>
         <w:rPr>
-          <w:sz w:val="36"/>
-          <w:szCs w:val="36"/>
-        </w:rPr>
-      </w:pPr>
-      <w:r>
-        <w:rPr>
-          <w:sz w:val="36"/>
-          <w:szCs w:val="36"/>
-        </w:rPr>
-        <w:t>NHẬN XÉT CỦA GIÁO VIÊN HƯỚNG DẪN</w:t>
-      </w:r>
-    </w:p>
-    <w:p>
-      <w:pPr>
-        <w:spacing w:after="120" w:line="360" w:lineRule="auto"/>
-        <w:jc w:val="center"/>
-        <w:rPr>
           <w:b/>
           <w:sz w:val="36"/>
           <w:szCs w:val="36"/>
         </w:rPr>
       </w:pPr>
-    </w:p>
-    <w:p>
-      <w:pPr>
-        <w:tabs>
-          <w:tab w:val="left" w:leader="dot" w:pos="10080"/>
-        </w:tabs>
-        <w:spacing w:after="120" w:line="360" w:lineRule="auto"/>
-        <w:jc w:val="both"/>
-        <w:rPr>
-          <w:sz w:val="26"/>
-          <w:szCs w:val="26"/>
-        </w:rPr>
-      </w:pPr>
-      <w:r>
-        <w:rPr>
-          <w:sz w:val="26"/>
-          <w:szCs w:val="26"/>
-        </w:rPr>
-        <w:tab/>
-      </w:r>
-    </w:p>
-    <w:p>
-      <w:pPr>
-        <w:tabs>
-          <w:tab w:val="left" w:leader="dot" w:pos="10080"/>
-        </w:tabs>
-        <w:spacing w:after="120" w:line="360" w:lineRule="auto"/>
-        <w:jc w:val="both"/>
-        <w:rPr>
-          <w:sz w:val="26"/>
-          <w:szCs w:val="26"/>
-        </w:rPr>
-      </w:pPr>
-      <w:r>
-        <w:rPr>
-          <w:sz w:val="26"/>
-          <w:szCs w:val="26"/>
-        </w:rPr>
-        <w:tab/>
-      </w:r>
-    </w:p>
-    <w:p>
-      <w:pPr>
-        <w:tabs>
-          <w:tab w:val="left" w:leader="dot" w:pos="10080"/>
-        </w:tabs>
-        <w:spacing w:after="120" w:line="360" w:lineRule="auto"/>
-        <w:jc w:val="both"/>
-        <w:rPr>
-          <w:sz w:val="26"/>
-          <w:szCs w:val="26"/>
-        </w:rPr>
-      </w:pPr>
-      <w:r>
-        <w:rPr>
-          <w:sz w:val="26"/>
-          <w:szCs w:val="26"/>
-        </w:rPr>
-        <w:tab/>
-      </w:r>
-    </w:p>
-    <w:p>
-      <w:pPr>
-        <w:tabs>
-          <w:tab w:val="left" w:leader="dot" w:pos="10080"/>
-        </w:tabs>
-        <w:spacing w:after="120" w:line="360" w:lineRule="auto"/>
-        <w:jc w:val="both"/>
-        <w:rPr>
-          <w:sz w:val="26"/>
-          <w:szCs w:val="26"/>
-        </w:rPr>
-      </w:pPr>
-      <w:r>
-        <w:rPr>
-          <w:sz w:val="26"/>
-          <w:szCs w:val="26"/>
-        </w:rPr>
-        <w:tab/>
-      </w:r>
-    </w:p>
-    <w:p>
-      <w:pPr>
-        <w:tabs>
-          <w:tab w:val="left" w:leader="dot" w:pos="10080"/>
-        </w:tabs>
-        <w:spacing w:after="120" w:line="360" w:lineRule="auto"/>
-        <w:jc w:val="both"/>
-        <w:rPr>
-          <w:sz w:val="26"/>
-          <w:szCs w:val="26"/>
-        </w:rPr>
-      </w:pPr>
-      <w:r>
-        <w:rPr>
-          <w:sz w:val="26"/>
-          <w:szCs w:val="26"/>
-        </w:rPr>
-        <w:tab/>
-      </w:r>
-    </w:p>
-    <w:p>
-      <w:pPr>
-        <w:tabs>
-          <w:tab w:val="left" w:leader="dot" w:pos="10080"/>
-        </w:tabs>
-        <w:spacing w:after="120" w:line="360" w:lineRule="auto"/>
-        <w:jc w:val="both"/>
-        <w:rPr>
-          <w:sz w:val="26"/>
-          <w:szCs w:val="26"/>
-        </w:rPr>
-      </w:pPr>
-      <w:r>
-        <w:rPr>
-          <w:sz w:val="26"/>
-          <w:szCs w:val="26"/>
-        </w:rPr>
-        <w:tab/>
-      </w:r>
-    </w:p>
-    <w:p>
-      <w:pPr>
-        <w:tabs>
-          <w:tab w:val="left" w:leader="dot" w:pos="10080"/>
-        </w:tabs>
-        <w:spacing w:after="120" w:line="360" w:lineRule="auto"/>
-        <w:jc w:val="both"/>
-        <w:rPr>
-          <w:sz w:val="26"/>
-          <w:szCs w:val="26"/>
-        </w:rPr>
-      </w:pPr>
-      <w:r>
-        <w:rPr>
-          <w:sz w:val="26"/>
-          <w:szCs w:val="26"/>
-        </w:rPr>
-        <w:tab/>
-      </w:r>
-    </w:p>
-    <w:p>
-      <w:pPr>
-        <w:tabs>
-          <w:tab w:val="left" w:leader="dot" w:pos="10080"/>
-        </w:tabs>
-        <w:spacing w:after="120" w:line="360" w:lineRule="auto"/>
-        <w:jc w:val="both"/>
-        <w:rPr>
-          <w:sz w:val="26"/>
-          <w:szCs w:val="26"/>
-        </w:rPr>
-      </w:pPr>
-      <w:r>
-        <w:rPr>
-          <w:sz w:val="26"/>
-          <w:szCs w:val="26"/>
-        </w:rPr>
-        <w:tab/>
-      </w:r>
-    </w:p>
-    <w:p>
-      <w:pPr>
-        <w:tabs>
-          <w:tab w:val="left" w:leader="dot" w:pos="10080"/>
-        </w:tabs>
-        <w:spacing w:after="120" w:line="360" w:lineRule="auto"/>
-        <w:jc w:val="both"/>
-        <w:rPr>
-          <w:sz w:val="26"/>
-          <w:szCs w:val="26"/>
-        </w:rPr>
-      </w:pPr>
-      <w:r>
-        <w:rPr>
-          <w:sz w:val="26"/>
-          <w:szCs w:val="26"/>
-        </w:rPr>
-        <w:tab/>
-      </w:r>
-    </w:p>
-    <w:p>
-      <w:pPr>
-        <w:tabs>
-          <w:tab w:val="left" w:leader="dot" w:pos="10080"/>
-        </w:tabs>
-        <w:spacing w:after="120" w:line="360" w:lineRule="auto"/>
-        <w:jc w:val="both"/>
-        <w:rPr>
-          <w:sz w:val="26"/>
-          <w:szCs w:val="26"/>
-        </w:rPr>
-      </w:pPr>
-      <w:r>
-        <w:rPr>
-          <w:sz w:val="26"/>
-          <w:szCs w:val="26"/>
-        </w:rPr>
-        <w:tab/>
-      </w:r>
-    </w:p>
-    <w:p>
-      <w:pPr>
-        <w:tabs>
-          <w:tab w:val="left" w:leader="dot" w:pos="10080"/>
-        </w:tabs>
-        <w:spacing w:after="120" w:line="360" w:lineRule="auto"/>
-        <w:jc w:val="both"/>
-        <w:rPr>
-          <w:sz w:val="26"/>
-          <w:szCs w:val="26"/>
-        </w:rPr>
-      </w:pPr>
-      <w:r>
-        <w:rPr>
-          <w:sz w:val="26"/>
-          <w:szCs w:val="26"/>
-        </w:rPr>
-        <w:tab/>
-      </w:r>
-    </w:p>
-    <w:p>
-      <w:pPr>
-        <w:tabs>
-          <w:tab w:val="left" w:leader="dot" w:pos="10080"/>
-        </w:tabs>
-        <w:spacing w:after="120" w:line="360" w:lineRule="auto"/>
-        <w:jc w:val="both"/>
-        <w:rPr>
-          <w:sz w:val="26"/>
-          <w:szCs w:val="26"/>
-        </w:rPr>
-      </w:pPr>
-      <w:r>
-        <w:rPr>
-          <w:sz w:val="26"/>
-          <w:szCs w:val="26"/>
-        </w:rPr>
-        <w:tab/>
-      </w:r>
-    </w:p>
-    <w:p>
-      <w:pPr>
-        <w:tabs>
-          <w:tab w:val="left" w:leader="dot" w:pos="10080"/>
-        </w:tabs>
-        <w:spacing w:after="120" w:line="360" w:lineRule="auto"/>
-        <w:jc w:val="both"/>
-        <w:rPr>
-          <w:sz w:val="26"/>
-          <w:szCs w:val="26"/>
-        </w:rPr>
-      </w:pPr>
-      <w:r>
-        <w:rPr>
-          <w:sz w:val="26"/>
-          <w:szCs w:val="26"/>
-        </w:rPr>
-        <w:tab/>
-      </w:r>
-    </w:p>
-    <w:p>
-      <w:pPr>
-        <w:tabs>
-          <w:tab w:val="left" w:leader="dot" w:pos="10080"/>
-        </w:tabs>
-        <w:spacing w:after="120" w:line="360" w:lineRule="auto"/>
-        <w:jc w:val="both"/>
-        <w:rPr>
-          <w:sz w:val="26"/>
-          <w:szCs w:val="26"/>
-        </w:rPr>
-      </w:pPr>
-      <w:r>
-        <w:rPr>
-          <w:sz w:val="26"/>
-          <w:szCs w:val="26"/>
-        </w:rPr>
-        <w:tab/>
-      </w:r>
-    </w:p>
-    <w:p>
-      <w:pPr>
-        <w:tabs>
-          <w:tab w:val="left" w:leader="dot" w:pos="10080"/>
-        </w:tabs>
-        <w:spacing w:after="120" w:line="360" w:lineRule="auto"/>
-        <w:jc w:val="both"/>
-        <w:rPr>
-          <w:sz w:val="26"/>
-          <w:szCs w:val="26"/>
-        </w:rPr>
-      </w:pPr>
-    </w:p>
-    <w:p>
-      <w:pPr>
-        <w:tabs>
-          <w:tab w:val="center" w:pos="6840"/>
-        </w:tabs>
-        <w:spacing w:after="120" w:line="360" w:lineRule="auto"/>
-        <w:ind w:left="5040" w:firstLine="720"/>
-        <w:jc w:val="both"/>
-        <w:rPr>
-          <w:sz w:val="26"/>
-          <w:szCs w:val="26"/>
-        </w:rPr>
-      </w:pPr>
-      <w:r>
-        <w:rPr>
-          <w:sz w:val="26"/>
-          <w:szCs w:val="26"/>
-        </w:rPr>
-        <w:t>Giáo viên hướng dẫn</w:t>
-      </w:r>
-    </w:p>
-    <w:p>
-      <w:pPr>
-        <w:spacing w:after="120" w:line="360" w:lineRule="auto"/>
-        <w:rPr>
+      <w:r>
+        <w:rPr>
+          <w:b/>
           <w:sz w:val="36"/>
           <w:szCs w:val="36"/>
         </w:rPr>
-      </w:pPr>
-      <w:bookmarkStart w:id="0" w:name="_Toc438545394"/>
-    </w:p>
-    <w:p>
-      <w:pPr>
-        <w:spacing w:after="120" w:line="360" w:lineRule="auto"/>
-        <w:rPr>
+        <w:t>NHẬN XÉT CỦA GIÁO VIÊN HƯỚNG DẪN</w:t>
+      </w:r>
+    </w:p>
+    <w:p>
+      <w:pPr>
+        <w:spacing w:after="120" w:line="360" w:lineRule="auto"/>
+        <w:jc w:val="center"/>
+        <w:rPr>
+          <w:b/>
           <w:sz w:val="36"/>
           <w:szCs w:val="36"/>
         </w:rPr>
@@ -366,57 +35,392 @@
     <w:p>
       <w:pPr>
         <w:tabs>
+          <w:tab w:val="left" w:leader="dot" w:pos="10080"/>
+        </w:tabs>
+        <w:spacing w:after="120" w:line="360" w:lineRule="auto"/>
+        <w:jc w:val="both"/>
+        <w:rPr>
+          <w:sz w:val="26"/>
+          <w:szCs w:val="26"/>
+        </w:rPr>
+      </w:pPr>
+      <w:r>
+        <w:rPr>
+          <w:sz w:val="26"/>
+          <w:szCs w:val="26"/>
+        </w:rPr>
+        <w:tab/>
+      </w:r>
+    </w:p>
+    <w:p>
+      <w:pPr>
+        <w:tabs>
+          <w:tab w:val="left" w:leader="dot" w:pos="10080"/>
+        </w:tabs>
+        <w:spacing w:after="120" w:line="360" w:lineRule="auto"/>
+        <w:jc w:val="both"/>
+        <w:rPr>
+          <w:sz w:val="26"/>
+          <w:szCs w:val="26"/>
+        </w:rPr>
+      </w:pPr>
+      <w:r>
+        <w:rPr>
+          <w:sz w:val="26"/>
+          <w:szCs w:val="26"/>
+        </w:rPr>
+        <w:tab/>
+      </w:r>
+    </w:p>
+    <w:p>
+      <w:pPr>
+        <w:tabs>
+          <w:tab w:val="left" w:leader="dot" w:pos="10080"/>
+        </w:tabs>
+        <w:spacing w:after="120" w:line="360" w:lineRule="auto"/>
+        <w:jc w:val="both"/>
+        <w:rPr>
+          <w:sz w:val="26"/>
+          <w:szCs w:val="26"/>
+        </w:rPr>
+      </w:pPr>
+      <w:r>
+        <w:rPr>
+          <w:sz w:val="26"/>
+          <w:szCs w:val="26"/>
+        </w:rPr>
+        <w:tab/>
+      </w:r>
+    </w:p>
+    <w:p>
+      <w:pPr>
+        <w:tabs>
+          <w:tab w:val="left" w:leader="dot" w:pos="10080"/>
+        </w:tabs>
+        <w:spacing w:after="120" w:line="360" w:lineRule="auto"/>
+        <w:jc w:val="both"/>
+        <w:rPr>
+          <w:sz w:val="26"/>
+          <w:szCs w:val="26"/>
+        </w:rPr>
+      </w:pPr>
+      <w:r>
+        <w:rPr>
+          <w:sz w:val="26"/>
+          <w:szCs w:val="26"/>
+        </w:rPr>
+        <w:tab/>
+      </w:r>
+    </w:p>
+    <w:p>
+      <w:pPr>
+        <w:tabs>
+          <w:tab w:val="left" w:leader="dot" w:pos="10080"/>
+        </w:tabs>
+        <w:spacing w:after="120" w:line="360" w:lineRule="auto"/>
+        <w:jc w:val="both"/>
+        <w:rPr>
+          <w:sz w:val="26"/>
+          <w:szCs w:val="26"/>
+        </w:rPr>
+      </w:pPr>
+      <w:r>
+        <w:rPr>
+          <w:sz w:val="26"/>
+          <w:szCs w:val="26"/>
+        </w:rPr>
+        <w:tab/>
+      </w:r>
+    </w:p>
+    <w:p>
+      <w:pPr>
+        <w:tabs>
+          <w:tab w:val="left" w:leader="dot" w:pos="10080"/>
+        </w:tabs>
+        <w:spacing w:after="120" w:line="360" w:lineRule="auto"/>
+        <w:jc w:val="both"/>
+        <w:rPr>
+          <w:sz w:val="26"/>
+          <w:szCs w:val="26"/>
+        </w:rPr>
+      </w:pPr>
+      <w:r>
+        <w:rPr>
+          <w:sz w:val="26"/>
+          <w:szCs w:val="26"/>
+        </w:rPr>
+        <w:tab/>
+      </w:r>
+    </w:p>
+    <w:p>
+      <w:pPr>
+        <w:tabs>
+          <w:tab w:val="left" w:leader="dot" w:pos="10080"/>
+        </w:tabs>
+        <w:spacing w:after="120" w:line="360" w:lineRule="auto"/>
+        <w:jc w:val="both"/>
+        <w:rPr>
+          <w:sz w:val="26"/>
+          <w:szCs w:val="26"/>
+        </w:rPr>
+      </w:pPr>
+      <w:r>
+        <w:rPr>
+          <w:sz w:val="26"/>
+          <w:szCs w:val="26"/>
+        </w:rPr>
+        <w:tab/>
+      </w:r>
+    </w:p>
+    <w:p>
+      <w:pPr>
+        <w:tabs>
+          <w:tab w:val="left" w:leader="dot" w:pos="10080"/>
+        </w:tabs>
+        <w:spacing w:after="120" w:line="360" w:lineRule="auto"/>
+        <w:jc w:val="both"/>
+        <w:rPr>
+          <w:sz w:val="26"/>
+          <w:szCs w:val="26"/>
+        </w:rPr>
+      </w:pPr>
+      <w:r>
+        <w:rPr>
+          <w:sz w:val="26"/>
+          <w:szCs w:val="26"/>
+        </w:rPr>
+        <w:tab/>
+      </w:r>
+    </w:p>
+    <w:p>
+      <w:pPr>
+        <w:tabs>
+          <w:tab w:val="left" w:leader="dot" w:pos="10080"/>
+        </w:tabs>
+        <w:spacing w:after="120" w:line="360" w:lineRule="auto"/>
+        <w:jc w:val="both"/>
+        <w:rPr>
+          <w:sz w:val="26"/>
+          <w:szCs w:val="26"/>
+        </w:rPr>
+      </w:pPr>
+      <w:r>
+        <w:rPr>
+          <w:sz w:val="26"/>
+          <w:szCs w:val="26"/>
+        </w:rPr>
+        <w:tab/>
+      </w:r>
+    </w:p>
+    <w:p>
+      <w:pPr>
+        <w:tabs>
+          <w:tab w:val="left" w:leader="dot" w:pos="10080"/>
+        </w:tabs>
+        <w:spacing w:after="120" w:line="360" w:lineRule="auto"/>
+        <w:jc w:val="both"/>
+        <w:rPr>
+          <w:sz w:val="26"/>
+          <w:szCs w:val="26"/>
+        </w:rPr>
+      </w:pPr>
+      <w:r>
+        <w:rPr>
+          <w:sz w:val="26"/>
+          <w:szCs w:val="26"/>
+        </w:rPr>
+        <w:tab/>
+      </w:r>
+    </w:p>
+    <w:p>
+      <w:pPr>
+        <w:tabs>
+          <w:tab w:val="left" w:leader="dot" w:pos="10080"/>
+        </w:tabs>
+        <w:spacing w:after="120" w:line="360" w:lineRule="auto"/>
+        <w:jc w:val="both"/>
+        <w:rPr>
+          <w:sz w:val="26"/>
+          <w:szCs w:val="26"/>
+        </w:rPr>
+      </w:pPr>
+      <w:r>
+        <w:rPr>
+          <w:sz w:val="26"/>
+          <w:szCs w:val="26"/>
+        </w:rPr>
+        <w:tab/>
+      </w:r>
+    </w:p>
+    <w:p>
+      <w:pPr>
+        <w:tabs>
+          <w:tab w:val="left" w:leader="dot" w:pos="10080"/>
+        </w:tabs>
+        <w:spacing w:after="120" w:line="360" w:lineRule="auto"/>
+        <w:jc w:val="both"/>
+        <w:rPr>
+          <w:sz w:val="26"/>
+          <w:szCs w:val="26"/>
+        </w:rPr>
+      </w:pPr>
+      <w:r>
+        <w:rPr>
+          <w:sz w:val="26"/>
+          <w:szCs w:val="26"/>
+        </w:rPr>
+        <w:tab/>
+      </w:r>
+    </w:p>
+    <w:p>
+      <w:pPr>
+        <w:tabs>
+          <w:tab w:val="left" w:leader="dot" w:pos="10080"/>
+        </w:tabs>
+        <w:spacing w:after="120" w:line="360" w:lineRule="auto"/>
+        <w:jc w:val="both"/>
+        <w:rPr>
+          <w:sz w:val="26"/>
+          <w:szCs w:val="26"/>
+        </w:rPr>
+      </w:pPr>
+      <w:r>
+        <w:rPr>
+          <w:sz w:val="26"/>
+          <w:szCs w:val="26"/>
+        </w:rPr>
+        <w:tab/>
+      </w:r>
+    </w:p>
+    <w:p>
+      <w:pPr>
+        <w:tabs>
+          <w:tab w:val="left" w:leader="dot" w:pos="10080"/>
+        </w:tabs>
+        <w:spacing w:after="120" w:line="360" w:lineRule="auto"/>
+        <w:jc w:val="both"/>
+        <w:rPr>
+          <w:sz w:val="26"/>
+          <w:szCs w:val="26"/>
+        </w:rPr>
+      </w:pPr>
+      <w:r>
+        <w:rPr>
+          <w:sz w:val="26"/>
+          <w:szCs w:val="26"/>
+        </w:rPr>
+        <w:tab/>
+      </w:r>
+    </w:p>
+    <w:p>
+      <w:pPr>
+        <w:tabs>
+          <w:tab w:val="left" w:leader="dot" w:pos="10080"/>
+        </w:tabs>
+        <w:spacing w:after="120" w:line="360" w:lineRule="auto"/>
+        <w:jc w:val="both"/>
+        <w:rPr>
+          <w:sz w:val="26"/>
+          <w:szCs w:val="26"/>
+        </w:rPr>
+      </w:pPr>
+    </w:p>
+    <w:p>
+      <w:pPr>
+        <w:tabs>
           <w:tab w:val="center" w:pos="6840"/>
         </w:tabs>
         <w:spacing w:after="120" w:line="360" w:lineRule="auto"/>
-        <w:rPr>
-          <w:sz w:val="26"/>
-          <w:szCs w:val="26"/>
-        </w:rPr>
-      </w:pPr>
-      <w:r>
+        <w:ind w:left="5040" w:firstLine="720"/>
+        <w:jc w:val="both"/>
+        <w:rPr>
+          <w:sz w:val="26"/>
+          <w:szCs w:val="26"/>
+        </w:rPr>
+      </w:pPr>
+      <w:r>
+        <w:rPr>
+          <w:sz w:val="26"/>
+          <w:szCs w:val="26"/>
+        </w:rPr>
+        <w:t>Giáo viên hướng dẫn</w:t>
+      </w:r>
+    </w:p>
+    <w:p>
+      <w:pPr>
+        <w:spacing w:after="120" w:line="360" w:lineRule="auto"/>
         <w:rPr>
           <w:sz w:val="36"/>
           <w:szCs w:val="36"/>
         </w:rPr>
-        <w:tab/>
-      </w:r>
-      <w:r>
-        <w:rPr>
-          <w:sz w:val="26"/>
-          <w:szCs w:val="26"/>
-        </w:rPr>
-        <w:t xml:space="preserve">ThS. </w:t>
-      </w:r>
-      <w:r>
-        <w:rPr>
-          <w:sz w:val="26"/>
-          <w:szCs w:val="26"/>
-        </w:rPr>
-        <w:t>Nguyễn Đăng Quang</w:t>
-      </w:r>
-      <w:r>
-        <w:rPr>
-          <w:sz w:val="26"/>
-          <w:szCs w:val="26"/>
-        </w:rPr>
-        <w:br w:type="page"/>
-      </w:r>
-    </w:p>
-    <w:p>
-      <w:pPr>
-        <w:spacing w:after="120" w:line="360" w:lineRule="auto"/>
-        <w:jc w:val="center"/>
+      </w:pPr>
+      <w:bookmarkStart w:id="0" w:name="_Toc438545394"/>
+    </w:p>
+    <w:p>
+      <w:pPr>
+        <w:spacing w:after="120" w:line="360" w:lineRule="auto"/>
         <w:rPr>
           <w:sz w:val="36"/>
           <w:szCs w:val="36"/>
         </w:rPr>
       </w:pPr>
+    </w:p>
+    <w:p>
+      <w:pPr>
+        <w:tabs>
+          <w:tab w:val="center" w:pos="6840"/>
+        </w:tabs>
+        <w:spacing w:after="120" w:line="360" w:lineRule="auto"/>
+        <w:rPr>
+          <w:sz w:val="26"/>
+          <w:szCs w:val="26"/>
+        </w:rPr>
+      </w:pPr>
       <w:r>
         <w:rPr>
           <w:sz w:val="36"/>
           <w:szCs w:val="36"/>
         </w:rPr>
+        <w:tab/>
+      </w:r>
+      <w:r>
+        <w:rPr>
+          <w:sz w:val="26"/>
+          <w:szCs w:val="26"/>
+        </w:rPr>
+        <w:t xml:space="preserve">ThS. </w:t>
+      </w:r>
+      <w:r>
+        <w:rPr>
+          <w:sz w:val="26"/>
+          <w:szCs w:val="26"/>
+        </w:rPr>
+        <w:t>Nguyễn Đăng Quang</w:t>
+      </w:r>
+      <w:r>
+        <w:rPr>
+          <w:sz w:val="26"/>
+          <w:szCs w:val="26"/>
+        </w:rPr>
+        <w:br w:type="page"/>
+      </w:r>
+    </w:p>
+    <w:p>
+      <w:pPr>
+        <w:spacing w:after="120" w:line="360" w:lineRule="auto"/>
+        <w:jc w:val="center"/>
+        <w:rPr>
+          <w:b/>
+          <w:sz w:val="36"/>
+          <w:szCs w:val="36"/>
+        </w:rPr>
+      </w:pPr>
+      <w:r>
+        <w:rPr>
+          <w:b/>
+          <w:sz w:val="36"/>
+          <w:szCs w:val="36"/>
+        </w:rPr>
         <w:lastRenderedPageBreak/>
         <w:t>NHẬN XÉT CỦA GIÁO VIÊN PHẢN BIỆN</w:t>
       </w:r>
@@ -807,12 +811,14 @@
         <w:spacing w:after="120" w:line="360" w:lineRule="auto"/>
         <w:jc w:val="center"/>
         <w:rPr>
+          <w:b/>
           <w:sz w:val="36"/>
           <w:szCs w:val="36"/>
         </w:rPr>
       </w:pPr>
       <w:r>
         <w:rPr>
+          <w:b/>
           <w:sz w:val="36"/>
           <w:szCs w:val="36"/>
         </w:rPr>
@@ -976,7 +982,7 @@
           <w:sz w:val="26"/>
           <w:szCs w:val="26"/>
         </w:rPr>
-        <w:t>11</w:t>
+        <w:t>8</w:t>
       </w:r>
       <w:r>
         <w:rPr>
@@ -1255,27 +1261,28 @@
           <w:szCs w:val="36"/>
         </w:rPr>
       </w:pPr>
+      <w:r>
+        <w:rPr>
+          <w:b/>
+          <w:sz w:val="36"/>
+          <w:szCs w:val="36"/>
+        </w:rPr>
+        <w:lastRenderedPageBreak/>
+        <w:t>LÝ DO CHỌN ĐỀ TÀI</w:t>
+      </w:r>
+    </w:p>
+    <w:p>
+      <w:pPr>
+        <w:spacing w:after="120" w:line="360" w:lineRule="auto"/>
+        <w:jc w:val="both"/>
+        <w:rPr>
+          <w:b/>
+          <w:sz w:val="26"/>
+          <w:szCs w:val="26"/>
+        </w:rPr>
+      </w:pPr>
       <w:bookmarkStart w:id="2" w:name="_GoBack"/>
       <w:bookmarkEnd w:id="2"/>
-      <w:r>
-        <w:rPr>
-          <w:sz w:val="36"/>
-          <w:szCs w:val="36"/>
-        </w:rPr>
-        <w:lastRenderedPageBreak/>
-        <w:t>LÝ DO CHỌN ĐỀ TÀI</w:t>
-      </w:r>
-    </w:p>
-    <w:p>
-      <w:pPr>
-        <w:spacing w:after="120" w:line="360" w:lineRule="auto"/>
-        <w:jc w:val="both"/>
-        <w:rPr>
-          <w:b/>
-          <w:sz w:val="26"/>
-          <w:szCs w:val="26"/>
-        </w:rPr>
-      </w:pPr>
     </w:p>
     <w:p>
       <w:pPr>

</xml_diff>